<commit_message>
small update to text
</commit_message>
<xml_diff>
--- a/mkdir in detail.docx
+++ b/mkdir in detail.docx
@@ -14,23 +14,7 @@
           <w:sz w:val="28"/>
           <w:szCs w:val="28"/>
         </w:rPr>
-        <w:t>Yes, the `</w:t>
-      </w:r>
-      <w:proofErr w:type="spellStart"/>
-      <w:r>
-        <w:rPr>
-          <w:sz w:val="28"/>
-          <w:szCs w:val="28"/>
-        </w:rPr>
-        <w:t>mkdir</w:t>
-      </w:r>
-      <w:proofErr w:type="spellEnd"/>
-      <w:r>
-        <w:rPr>
-          <w:sz w:val="28"/>
-          <w:szCs w:val="28"/>
-        </w:rPr>
-        <w:t>` command does have additional functionalities beyond just creating a single directory. Here are some of the common options and additional functionalities of the `</w:t>
+        <w:t>Here are some of the common options and additional functionalities of the `</w:t>
       </w:r>
       <w:proofErr w:type="spellStart"/>
       <w:r>
@@ -388,38 +372,29 @@
         </w:rPr>
         <w:t>new_directory</w:t>
       </w:r>
-    </w:p>
-    <w:p>
-      <w:pPr>
-        <w:rPr>
-          <w:sz w:val="28"/>
-          <w:szCs w:val="28"/>
-        </w:rPr>
-      </w:pPr>
-      <w:proofErr w:type="spellEnd"/>
-    </w:p>
-    <w:p>
-      <w:pPr>
-        <w:rPr>
-          <w:sz w:val="28"/>
-          <w:szCs w:val="28"/>
-        </w:rPr>
-      </w:pPr>
-      <w:proofErr w:type="spellStart"/>
-      <w:r>
-        <w:rPr>
-          <w:sz w:val="28"/>
-          <w:szCs w:val="28"/>
-        </w:rPr>
-        <w:t>4.</w:t>
-      </w:r>
-      <w:proofErr w:type="spellEnd"/>
-      <w:r>
-        <w:rPr>
-          <w:sz w:val="28"/>
-          <w:szCs w:val="28"/>
-        </w:rPr>
-        <w:t xml:space="preserve"> **</w:t>
+      <w:proofErr w:type="spellEnd"/>
+    </w:p>
+    <w:p>
+      <w:pPr>
+        <w:rPr>
+          <w:sz w:val="28"/>
+          <w:szCs w:val="28"/>
+        </w:rPr>
+      </w:pPr>
+    </w:p>
+    <w:p>
+      <w:pPr>
+        <w:rPr>
+          <w:sz w:val="28"/>
+          <w:szCs w:val="28"/>
+        </w:rPr>
+      </w:pPr>
+      <w:r>
+        <w:rPr>
+          <w:sz w:val="28"/>
+          <w:szCs w:val="28"/>
+        </w:rPr>
+        <w:t>4. **</w:t>
       </w:r>
       <w:r>
         <w:rPr>
@@ -611,7 +586,6 @@
           <w:sz w:val="28"/>
           <w:szCs w:val="28"/>
         </w:rPr>
-        <w:lastRenderedPageBreak/>
         <w:t>These additional functionalities provide flexibility and convenience when working with directories using the `</w:t>
       </w:r>
       <w:proofErr w:type="spellStart"/>

</xml_diff>